<commit_message>
changed the login logic into a class with static methods to remove global functions, also changed the documentation.. classes are with pascalcase
</commit_message>
<xml_diff>
--- a/documentation/Sprint1 documentation.docx
+++ b/documentation/Sprint1 documentation.docx
@@ -257,22 +257,30 @@
         <w:t xml:space="preserve"> for </w:t>
       </w:r>
       <w:r>
-        <w:t xml:space="preserve">functions and class </w:t>
+        <w:t xml:space="preserve">functions, </w:t>
+      </w:r>
+      <w:proofErr w:type="spellStart"/>
+      <w:r>
+        <w:t>PascalCase</w:t>
+      </w:r>
+      <w:proofErr w:type="spellEnd"/>
+      <w:r>
+        <w:t xml:space="preserve"> for </w:t>
+      </w:r>
+      <w:bookmarkStart w:id="0" w:name="_GoBack"/>
+      <w:bookmarkEnd w:id="0"/>
+      <w:r>
+        <w:t xml:space="preserve">class </w:t>
       </w:r>
       <w:proofErr w:type="spellStart"/>
       <w:r>
         <w:t>names</w:t>
       </w:r>
-      <w:proofErr w:type="gramStart"/>
       <w:r>
         <w:t>,</w:t>
       </w:r>
       <w:r>
-        <w:t>Snake</w:t>
-      </w:r>
-      <w:proofErr w:type="gramEnd"/>
-      <w:r>
-        <w:t>_case</w:t>
+        <w:t>Snake_case</w:t>
       </w:r>
       <w:proofErr w:type="spellEnd"/>
       <w:r>
@@ -883,8 +891,6 @@
       <w:r>
         <w:t>.</w:t>
       </w:r>
-      <w:bookmarkStart w:id="0" w:name="_GoBack"/>
-      <w:bookmarkEnd w:id="0"/>
     </w:p>
     <w:p>
       <w:pPr>

</xml_diff>